<commit_message>
commit before starting with GLCD
</commit_message>
<xml_diff>
--- a/PowerSupply_en.docx
+++ b/PowerSupply_en.docx
@@ -28,7 +28,7 @@
           <w:noProof/>
         </w:rPr>
         <w:drawing>
-          <wp:anchor distT="0" distB="0" distL="114300" distR="114300" simplePos="0" relativeHeight="251658240" behindDoc="1" locked="0" layoutInCell="1" allowOverlap="1" wp14:anchorId="01A70FBA">
+          <wp:anchor distT="0" distB="0" distL="114300" distR="114300" simplePos="0" relativeHeight="251658240" behindDoc="1" locked="0" layoutInCell="1" allowOverlap="1" wp14:anchorId="43F9EE69" wp14:editId="663C0430">
             <wp:simplePos x="0" y="0"/>
             <wp:positionH relativeFrom="margin">
               <wp:align>center</wp:align>
@@ -193,12 +193,7 @@
         <w:t>to</w:t>
       </w:r>
       <w:r>
-        <w:t xml:space="preserve"> 1.5</w:t>
-      </w:r>
-      <w:bookmarkStart w:id="0" w:name="_GoBack"/>
-      <w:bookmarkEnd w:id="0"/>
-      <w:r>
-        <w:t xml:space="preserve">A </w:t>
+        <w:t xml:space="preserve"> 1.5A </w:t>
       </w:r>
       <w:r>
         <w:t>(</w:t>
@@ -480,7 +475,7 @@
         </w:rPr>
         <w:lastRenderedPageBreak/>
         <w:drawing>
-          <wp:inline distT="0" distB="0" distL="0" distR="0" wp14:anchorId="05F2412C" wp14:editId="3974C468">
+          <wp:inline distT="0" distB="0" distL="0" distR="0" wp14:anchorId="2779A1AC" wp14:editId="003BFD1C">
             <wp:extent cx="5943600" cy="4102100"/>
             <wp:effectExtent l="0" t="0" r="0" b="0"/>
             <wp:docPr id="7" name="Afbeelding 7"/>
@@ -520,7 +515,7 @@
           <w:noProof/>
         </w:rPr>
         <w:drawing>
-          <wp:inline distT="0" distB="0" distL="0" distR="0" wp14:anchorId="62DCC983" wp14:editId="77FEB511">
+          <wp:inline distT="0" distB="0" distL="0" distR="0" wp14:anchorId="1869C270" wp14:editId="2C54FD0F">
             <wp:extent cx="5943600" cy="4098290"/>
             <wp:effectExtent l="0" t="0" r="0" b="0"/>
             <wp:docPr id="1" name="Afbeelding 1"/>
@@ -563,7 +558,7 @@
         </w:rPr>
         <w:lastRenderedPageBreak/>
         <w:drawing>
-          <wp:inline distT="0" distB="0" distL="0" distR="0" wp14:anchorId="1329A3DB" wp14:editId="295321AC">
+          <wp:inline distT="0" distB="0" distL="0" distR="0" wp14:anchorId="537CFD66" wp14:editId="7D121302">
             <wp:extent cx="5943600" cy="4387215"/>
             <wp:effectExtent l="0" t="0" r="0" b="0"/>
             <wp:docPr id="6" name="Afbeelding 6"/>
@@ -598,6 +593,8 @@
           </wp:inline>
         </w:drawing>
       </w:r>
+      <w:bookmarkStart w:id="0" w:name="_GoBack"/>
+      <w:bookmarkEnd w:id="0"/>
     </w:p>
     <w:p/>
     <w:p>
@@ -611,7 +608,7 @@
           <w:noProof/>
         </w:rPr>
         <w:drawing>
-          <wp:inline distT="0" distB="0" distL="0" distR="0" wp14:anchorId="0A6E31EA" wp14:editId="3225041C">
+          <wp:inline distT="0" distB="0" distL="0" distR="0" wp14:anchorId="39703594" wp14:editId="71029947">
             <wp:extent cx="5943600" cy="3171825"/>
             <wp:effectExtent l="0" t="0" r="0" b="9525"/>
             <wp:docPr id="5" name="Grafiek 5">
@@ -2688,6 +2685,61 @@
         </c:scaling>
         <c:delete val="0"/>
         <c:axPos val="l"/>
+        <c:title>
+          <c:tx>
+            <c:rich>
+              <a:bodyPr rot="-5400000" spcFirstLastPara="1" vertOverflow="ellipsis" vert="horz" wrap="square" anchor="ctr" anchorCtr="1"/>
+              <a:lstStyle/>
+              <a:p>
+                <a:pPr>
+                  <a:defRPr sz="900" b="0" i="0" u="none" strike="noStrike" kern="1200" cap="all" baseline="0">
+                    <a:solidFill>
+                      <a:schemeClr val="dk1">
+                        <a:lumMod val="65000"/>
+                        <a:lumOff val="35000"/>
+                      </a:schemeClr>
+                    </a:solidFill>
+                    <a:latin typeface="+mn-lt"/>
+                    <a:ea typeface="+mn-ea"/>
+                    <a:cs typeface="+mn-cs"/>
+                  </a:defRPr>
+                </a:pPr>
+                <a:r>
+                  <a:rPr lang="en-US"/>
+                  <a:t>V[millivolt]</a:t>
+                </a:r>
+              </a:p>
+            </c:rich>
+          </c:tx>
+          <c:overlay val="0"/>
+          <c:spPr>
+            <a:noFill/>
+            <a:ln>
+              <a:noFill/>
+            </a:ln>
+            <a:effectLst/>
+          </c:spPr>
+          <c:txPr>
+            <a:bodyPr rot="-5400000" spcFirstLastPara="1" vertOverflow="ellipsis" vert="horz" wrap="square" anchor="ctr" anchorCtr="1"/>
+            <a:lstStyle/>
+            <a:p>
+              <a:pPr>
+                <a:defRPr sz="900" b="0" i="0" u="none" strike="noStrike" kern="1200" cap="all" baseline="0">
+                  <a:solidFill>
+                    <a:schemeClr val="dk1">
+                      <a:lumMod val="65000"/>
+                      <a:lumOff val="35000"/>
+                    </a:schemeClr>
+                  </a:solidFill>
+                  <a:latin typeface="+mn-lt"/>
+                  <a:ea typeface="+mn-ea"/>
+                  <a:cs typeface="+mn-cs"/>
+                </a:defRPr>
+              </a:pPr>
+              <a:endParaRPr lang="en-US"/>
+            </a:p>
+          </c:txPr>
+        </c:title>
         <c:numFmt formatCode="General" sourceLinked="1"/>
         <c:majorTickMark val="none"/>
         <c:minorTickMark val="none"/>

</xml_diff>